<commit_message>
Planteamiento de problema, objetivo general y especificos
</commit_message>
<xml_diff>
--- a/Tesis.docx
+++ b/Tesis.docx
@@ -4601,36 +4601,19 @@
       <w:r>
         <w:t>nta)</w:t>
       </w:r>
-      <w:bookmarkStart w:id="0" w:name="_GoBack"/>
-      <w:bookmarkEnd w:id="0"/>
     </w:p>
     <w:p>
       <w:pPr>
         <w:pStyle w:val="Ttulo"/>
-        <w:rPr>
-          <w:lang w:val="en-US"/>
-        </w:rPr>
-      </w:pPr>
-      <w:r>
-        <w:rPr>
-          <w:lang w:val="en-US"/>
-        </w:rPr>
+      </w:pPr>
+      <w:r>
         <w:lastRenderedPageBreak/>
         <w:t>INTRODUCCIÓN</w:t>
       </w:r>
     </w:p>
-    <w:p>
-      <w:pPr>
-        <w:rPr>
-          <w:lang w:val="en-US"/>
-        </w:rPr>
-      </w:pPr>
-    </w:p>
-    <w:p>
-      <w:pPr>
-        <w:rPr>
-          <w:lang w:val="en-US"/>
-        </w:rPr>
+    <w:p/>
+    <w:p>
+      <w:pPr>
         <w:sectPr>
           <w:pgSz w:w="12242" w:h="15842" w:code="1"/>
           <w:pgMar w:top="1134" w:right="1701" w:bottom="851" w:left="1701" w:header="709" w:footer="709" w:gutter="0"/>
@@ -4640,13 +4623,7 @@
         </w:sectPr>
       </w:pPr>
     </w:p>
-    <w:p>
-      <w:pPr>
-        <w:rPr>
-          <w:lang w:val="en-US"/>
-        </w:rPr>
-      </w:pPr>
-    </w:p>
+    <w:p/>
     <w:p>
       <w:r>
         <w:t>La actualidad de</w:t>
@@ -4840,7 +4817,7 @@
           <w:docGrid w:linePitch="360"/>
         </w:sectPr>
       </w:pPr>
-      <w:bookmarkStart w:id="1" w:name="_Toc203897242"/>
+      <w:bookmarkStart w:id="0" w:name="_Toc203897242"/>
     </w:p>
     <w:p/>
     <w:p>
@@ -4865,22 +4842,22 @@
       <w:pPr>
         <w:pStyle w:val="Ttulo1"/>
       </w:pPr>
-      <w:bookmarkStart w:id="2" w:name="_Toc504886598"/>
+      <w:bookmarkStart w:id="1" w:name="_Toc504886598"/>
       <w:r>
         <w:lastRenderedPageBreak/>
         <w:t>DELIMITACIÓN DEL PROBLEMA</w:t>
       </w:r>
+      <w:bookmarkEnd w:id="1"/>
+    </w:p>
+    <w:p>
+      <w:pPr>
+        <w:pStyle w:val="Ttulo2"/>
+      </w:pPr>
+      <w:bookmarkStart w:id="2" w:name="_Toc504886599"/>
+      <w:r>
+        <w:t>SITUACIÓN PROBLEMÁTICA</w:t>
+      </w:r>
       <w:bookmarkEnd w:id="2"/>
-    </w:p>
-    <w:p>
-      <w:pPr>
-        <w:pStyle w:val="Ttulo2"/>
-      </w:pPr>
-      <w:bookmarkStart w:id="3" w:name="_Toc504886599"/>
-      <w:r>
-        <w:t>SITUACIÓN PROBLEMÁTICA</w:t>
-      </w:r>
-      <w:bookmarkEnd w:id="3"/>
       <w:r>
         <w:t xml:space="preserve"> </w:t>
       </w:r>
@@ -5615,7 +5592,7 @@
       <w:pPr>
         <w:pStyle w:val="Descripcin"/>
       </w:pPr>
-      <w:bookmarkStart w:id="4" w:name="_Toc440723929"/>
+      <w:bookmarkStart w:id="3" w:name="_Toc440723929"/>
       <w:r>
         <w:t xml:space="preserve">Tabla </w:t>
       </w:r>
@@ -5644,7 +5621,7 @@
       <w:r>
         <w:t>ddddd</w:t>
       </w:r>
-      <w:bookmarkEnd w:id="4"/>
+      <w:bookmarkEnd w:id="3"/>
       <w:proofErr w:type="spellEnd"/>
     </w:p>
     <w:p/>
@@ -5659,63 +5636,150 @@
       <w:r>
         <w:br w:type="page"/>
       </w:r>
-      <w:bookmarkStart w:id="5" w:name="_Toc203897243"/>
-      <w:bookmarkStart w:id="6" w:name="_Toc504886600"/>
+      <w:bookmarkStart w:id="4" w:name="_Toc203897243"/>
+      <w:bookmarkStart w:id="5" w:name="_Toc504886600"/>
       <w:r>
         <w:lastRenderedPageBreak/>
         <w:t>PROBLEMA</w:t>
       </w:r>
+      <w:bookmarkEnd w:id="4"/>
       <w:bookmarkEnd w:id="5"/>
+    </w:p>
+    <w:p>
+      <w:pPr>
+        <w:rPr>
+          <w:lang w:val="es-ES"/>
+        </w:rPr>
+      </w:pPr>
+      <w:r>
+        <w:t>¿</w:t>
+      </w:r>
+      <w:r>
+        <w:t>Cuál es el</w:t>
+      </w:r>
+      <w:r>
+        <w:t xml:space="preserve"> impacto </w:t>
+      </w:r>
+      <w:r>
+        <w:rPr>
+          <w:lang w:val="es-ES"/>
+        </w:rPr>
+        <w:t>económico</w:t>
+      </w:r>
+      <w:r>
+        <w:rPr>
+          <w:lang w:val="es-ES"/>
+        </w:rPr>
+        <w:t xml:space="preserve"> y </w:t>
+      </w:r>
+      <w:r>
+        <w:rPr>
+          <w:lang w:val="es-ES"/>
+        </w:rPr>
+        <w:t xml:space="preserve">la </w:t>
+      </w:r>
+      <w:r>
+        <w:rPr>
+          <w:lang w:val="es-ES"/>
+        </w:rPr>
+        <w:t>frecuencia en el cobro de</w:t>
+      </w:r>
+      <w:r>
+        <w:rPr>
+          <w:lang w:val="es-ES"/>
+        </w:rPr>
+        <w:t xml:space="preserve"> bienes y/o servicios a través de dispositivo POS en las </w:t>
+      </w:r>
+      <w:proofErr w:type="spellStart"/>
+      <w:r>
+        <w:rPr>
+          <w:lang w:val="es-ES"/>
+        </w:rPr>
+        <w:t>mipymes</w:t>
+      </w:r>
+      <w:proofErr w:type="spellEnd"/>
+      <w:r>
+        <w:rPr>
+          <w:lang w:val="es-ES"/>
+        </w:rPr>
+        <w:t xml:space="preserve"> de la ciudad de Choluteca</w:t>
+      </w:r>
+      <w:r>
+        <w:rPr>
+          <w:lang w:val="es-ES"/>
+        </w:rPr>
+        <w:t>?</w:t>
+      </w:r>
+    </w:p>
+    <w:p>
+      <w:pPr>
+        <w:pStyle w:val="Ttulo3"/>
+      </w:pPr>
+      <w:bookmarkStart w:id="6" w:name="_Toc504886601"/>
+      <w:r>
+        <w:t>DIAGRAMA SAGITAL</w:t>
+      </w:r>
       <w:bookmarkEnd w:id="6"/>
     </w:p>
     <w:p>
-      <w:r>
-        <w:t xml:space="preserve">Como consecuencia de la situación problemática, se debe indicar claramente cuál es </w:t>
-      </w:r>
-      <w:proofErr w:type="gramStart"/>
-      <w:r>
-        <w:t xml:space="preserve">el </w:t>
-      </w:r>
+      <w:pPr>
+        <w:pStyle w:val="Ttulo2"/>
+      </w:pPr>
+      <w:bookmarkStart w:id="7" w:name="_Toc504886602"/>
+      <w:r>
+        <w:t>OBJETIVOS</w:t>
+      </w:r>
+      <w:bookmarkEnd w:id="7"/>
+    </w:p>
+    <w:p>
+      <w:pPr>
+        <w:pStyle w:val="Ttulo3"/>
+      </w:pPr>
+      <w:bookmarkStart w:id="8" w:name="_Toc504886603"/>
+      <w:r>
+        <w:t>OBJETIVO GENERAL</w:t>
+      </w:r>
+      <w:bookmarkEnd w:id="8"/>
+    </w:p>
+    <w:p>
+      <w:r>
+        <w:t xml:space="preserve">Identificar </w:t>
+      </w:r>
+      <w:r>
+        <w:t xml:space="preserve">cómo impacta económicamente a las </w:t>
+      </w:r>
+      <w:proofErr w:type="spellStart"/>
+      <w:r>
+        <w:t>mipyme</w:t>
+      </w:r>
+      <w:proofErr w:type="spellEnd"/>
       <w:r>
         <w:t xml:space="preserve"> </w:t>
       </w:r>
       <w:r>
-        <w:t>problema</w:t>
-      </w:r>
-      <w:proofErr w:type="gramEnd"/>
-      <w:r>
-        <w:t xml:space="preserve"> que se desea investigar.</w:t>
-      </w:r>
-    </w:p>
-    <w:p>
-      <w:pPr>
-        <w:pStyle w:val="Ttulo3"/>
-      </w:pPr>
-      <w:bookmarkStart w:id="7" w:name="_Toc504886601"/>
-      <w:r>
-        <w:t>DIAGRAMA SAGITAL</w:t>
-      </w:r>
-      <w:bookmarkEnd w:id="7"/>
-    </w:p>
-    <w:p>
-      <w:pPr>
-        <w:pStyle w:val="Ttulo2"/>
-      </w:pPr>
-      <w:bookmarkStart w:id="8" w:name="_Toc504886602"/>
-      <w:r>
-        <w:t>OBJETIVOS</w:t>
-      </w:r>
-      <w:bookmarkEnd w:id="8"/>
-    </w:p>
-    <w:p>
-      <w:pPr>
-        <w:pStyle w:val="Ttulo3"/>
-      </w:pPr>
-      <w:bookmarkStart w:id="9" w:name="_Toc504886603"/>
-      <w:r>
-        <w:t>OBJETIVO GENERAL</w:t>
-      </w:r>
-      <w:bookmarkEnd w:id="9"/>
+        <w:t xml:space="preserve">de la ciudad de Choluteca </w:t>
+      </w:r>
+      <w:r>
+        <w:t>el uso de dispositivos POS</w:t>
+      </w:r>
+      <w:r>
+        <w:t xml:space="preserve"> y con qué frecuencia realizan el cobro del bien </w:t>
+      </w:r>
+      <w:r>
+        <w:t>y/o</w:t>
+      </w:r>
+      <w:r>
+        <w:t xml:space="preserve"> servicio</w:t>
+      </w:r>
+      <w:r>
+        <w:t xml:space="preserve"> </w:t>
+      </w:r>
+      <w:r>
+        <w:t xml:space="preserve">en comparación al cobro </w:t>
+      </w:r>
+      <w:r>
+        <w:t>con dinero en efectivo.</w:t>
+      </w:r>
     </w:p>
     <w:p>
       <w:r>
@@ -6888,24 +6952,106 @@
       <w:pPr>
         <w:pStyle w:val="Ttulo3"/>
       </w:pPr>
-      <w:bookmarkStart w:id="10" w:name="_Toc504886604"/>
-      <w:r>
-        <w:lastRenderedPageBreak/>
+      <w:bookmarkStart w:id="9" w:name="_Toc504886604"/>
+      <w:r>
         <w:t>OBJETIVOS ESPECÍFICOS</w:t>
       </w:r>
-      <w:bookmarkEnd w:id="10"/>
-    </w:p>
-    <w:p>
-      <w:pPr>
-        <w:pStyle w:val="Ttulo3"/>
+      <w:bookmarkEnd w:id="9"/>
+    </w:p>
+    <w:p>
+      <w:pPr>
+        <w:pStyle w:val="Prrafodelista"/>
         <w:numPr>
           <w:ilvl w:val="0"/>
-          <w:numId w:val="0"/>
+          <w:numId w:val="12"/>
         </w:numPr>
       </w:pPr>
       <w:r>
-        <w:t xml:space="preserve"> </w:t>
-      </w:r>
+        <w:t xml:space="preserve">Determinar qué porcentaje de negocios </w:t>
+      </w:r>
+      <w:r>
+        <w:t>ofrecen</w:t>
+      </w:r>
+      <w:r>
+        <w:t xml:space="preserve"> POS </w:t>
+      </w:r>
+      <w:r>
+        <w:t>como método de pago a sus clientes.</w:t>
+      </w:r>
+    </w:p>
+    <w:p>
+      <w:pPr>
+        <w:pStyle w:val="Prrafodelista"/>
+        <w:numPr>
+          <w:ilvl w:val="0"/>
+          <w:numId w:val="12"/>
+        </w:numPr>
+      </w:pPr>
+      <w:r>
+        <w:t xml:space="preserve">Identificar el impacto económico </w:t>
+      </w:r>
+      <w:r>
+        <w:t>que tienen los negocios al contar con POS para el cobro de</w:t>
+      </w:r>
+      <w:r>
+        <w:t xml:space="preserve"> los bienes y/o servicios que ofrecen.</w:t>
+      </w:r>
+    </w:p>
+    <w:p>
+      <w:pPr>
+        <w:pStyle w:val="Prrafodelista"/>
+        <w:numPr>
+          <w:ilvl w:val="0"/>
+          <w:numId w:val="12"/>
+        </w:numPr>
+      </w:pPr>
+      <w:r>
+        <w:t xml:space="preserve">Estimar con qué frecuencia los clientes </w:t>
+      </w:r>
+      <w:r>
+        <w:t>escogen realizar el pago a través de tarjeta.</w:t>
+      </w:r>
+    </w:p>
+    <w:p>
+      <w:pPr>
+        <w:pStyle w:val="Prrafodelista"/>
+        <w:numPr>
+          <w:ilvl w:val="0"/>
+          <w:numId w:val="12"/>
+        </w:numPr>
+      </w:pPr>
+      <w:r>
+        <w:t xml:space="preserve">Determinar el efecto negativo </w:t>
+      </w:r>
+      <w:r>
+        <w:t xml:space="preserve">en las finanzas de los negocios </w:t>
+      </w:r>
+      <w:r>
+        <w:t>por no contar con POS como medio de pago para sus clientes.</w:t>
+      </w:r>
+    </w:p>
+    <w:p>
+      <w:pPr>
+        <w:pStyle w:val="Prrafodelista"/>
+        <w:numPr>
+          <w:ilvl w:val="0"/>
+          <w:numId w:val="12"/>
+        </w:numPr>
+      </w:pPr>
+      <w:r>
+        <w:t>Establecer las razones por las q</w:t>
+      </w:r>
+      <w:r>
+        <w:t xml:space="preserve">ue un negocio </w:t>
+      </w:r>
+      <w:r>
+        <w:t>no</w:t>
+      </w:r>
+      <w:r>
+        <w:t xml:space="preserve"> decide incluir POS como forma de pago para sus clientes.</w:t>
+      </w:r>
+      <w:bookmarkStart w:id="10" w:name="_GoBack"/>
+      <w:bookmarkEnd w:id="10"/>
     </w:p>
     <w:tbl>
       <w:tblPr>
@@ -8074,7 +8220,6 @@
       </w:pPr>
       <w:bookmarkStart w:id="12" w:name="_Toc504886606"/>
       <w:r>
-        <w:lastRenderedPageBreak/>
         <w:t>MARCO TEÓRICO</w:t>
       </w:r>
       <w:bookmarkEnd w:id="12"/>
@@ -9796,7 +9941,7 @@
         <w:pStyle w:val="Ttulo2"/>
       </w:pPr>
       <w:bookmarkStart w:id="14" w:name="_Toc504886608"/>
-      <w:bookmarkEnd w:id="1"/>
+      <w:bookmarkEnd w:id="0"/>
       <w:r>
         <w:t>ENFOQUE</w:t>
       </w:r>
@@ -11939,6 +12084,119 @@
     </w:lvl>
   </w:abstractNum>
   <w:abstractNum w:abstractNumId="4" w15:restartNumberingAfterBreak="0">
+    <w:nsid w:val="23D435CA"/>
+    <w:multiLevelType w:val="hybridMultilevel"/>
+    <w:tmpl w:val="81DAF746"/>
+    <w:lvl w:ilvl="0" w:tplc="480A0001">
+      <w:start w:val="1"/>
+      <w:numFmt w:val="bullet"/>
+      <w:lvlText w:val=""/>
+      <w:lvlJc w:val="left"/>
+      <w:pPr>
+        <w:ind w:left="780" w:hanging="360"/>
+      </w:pPr>
+      <w:rPr>
+        <w:rFonts w:ascii="Symbol" w:hAnsi="Symbol" w:hint="default"/>
+      </w:rPr>
+    </w:lvl>
+    <w:lvl w:ilvl="1" w:tplc="480A0003" w:tentative="1">
+      <w:start w:val="1"/>
+      <w:numFmt w:val="bullet"/>
+      <w:lvlText w:val="o"/>
+      <w:lvlJc w:val="left"/>
+      <w:pPr>
+        <w:ind w:left="1500" w:hanging="360"/>
+      </w:pPr>
+      <w:rPr>
+        <w:rFonts w:ascii="Courier New" w:hAnsi="Courier New" w:cs="Courier New" w:hint="default"/>
+      </w:rPr>
+    </w:lvl>
+    <w:lvl w:ilvl="2" w:tplc="480A0005" w:tentative="1">
+      <w:start w:val="1"/>
+      <w:numFmt w:val="bullet"/>
+      <w:lvlText w:val=""/>
+      <w:lvlJc w:val="left"/>
+      <w:pPr>
+        <w:ind w:left="2220" w:hanging="360"/>
+      </w:pPr>
+      <w:rPr>
+        <w:rFonts w:ascii="Wingdings" w:hAnsi="Wingdings" w:hint="default"/>
+      </w:rPr>
+    </w:lvl>
+    <w:lvl w:ilvl="3" w:tplc="480A0001" w:tentative="1">
+      <w:start w:val="1"/>
+      <w:numFmt w:val="bullet"/>
+      <w:lvlText w:val=""/>
+      <w:lvlJc w:val="left"/>
+      <w:pPr>
+        <w:ind w:left="2940" w:hanging="360"/>
+      </w:pPr>
+      <w:rPr>
+        <w:rFonts w:ascii="Symbol" w:hAnsi="Symbol" w:hint="default"/>
+      </w:rPr>
+    </w:lvl>
+    <w:lvl w:ilvl="4" w:tplc="480A0003" w:tentative="1">
+      <w:start w:val="1"/>
+      <w:numFmt w:val="bullet"/>
+      <w:lvlText w:val="o"/>
+      <w:lvlJc w:val="left"/>
+      <w:pPr>
+        <w:ind w:left="3660" w:hanging="360"/>
+      </w:pPr>
+      <w:rPr>
+        <w:rFonts w:ascii="Courier New" w:hAnsi="Courier New" w:cs="Courier New" w:hint="default"/>
+      </w:rPr>
+    </w:lvl>
+    <w:lvl w:ilvl="5" w:tplc="480A0005" w:tentative="1">
+      <w:start w:val="1"/>
+      <w:numFmt w:val="bullet"/>
+      <w:lvlText w:val=""/>
+      <w:lvlJc w:val="left"/>
+      <w:pPr>
+        <w:ind w:left="4380" w:hanging="360"/>
+      </w:pPr>
+      <w:rPr>
+        <w:rFonts w:ascii="Wingdings" w:hAnsi="Wingdings" w:hint="default"/>
+      </w:rPr>
+    </w:lvl>
+    <w:lvl w:ilvl="6" w:tplc="480A0001" w:tentative="1">
+      <w:start w:val="1"/>
+      <w:numFmt w:val="bullet"/>
+      <w:lvlText w:val=""/>
+      <w:lvlJc w:val="left"/>
+      <w:pPr>
+        <w:ind w:left="5100" w:hanging="360"/>
+      </w:pPr>
+      <w:rPr>
+        <w:rFonts w:ascii="Symbol" w:hAnsi="Symbol" w:hint="default"/>
+      </w:rPr>
+    </w:lvl>
+    <w:lvl w:ilvl="7" w:tplc="480A0003" w:tentative="1">
+      <w:start w:val="1"/>
+      <w:numFmt w:val="bullet"/>
+      <w:lvlText w:val="o"/>
+      <w:lvlJc w:val="left"/>
+      <w:pPr>
+        <w:ind w:left="5820" w:hanging="360"/>
+      </w:pPr>
+      <w:rPr>
+        <w:rFonts w:ascii="Courier New" w:hAnsi="Courier New" w:cs="Courier New" w:hint="default"/>
+      </w:rPr>
+    </w:lvl>
+    <w:lvl w:ilvl="8" w:tplc="480A0005" w:tentative="1">
+      <w:start w:val="1"/>
+      <w:numFmt w:val="bullet"/>
+      <w:lvlText w:val=""/>
+      <w:lvlJc w:val="left"/>
+      <w:pPr>
+        <w:ind w:left="6540" w:hanging="360"/>
+      </w:pPr>
+      <w:rPr>
+        <w:rFonts w:ascii="Wingdings" w:hAnsi="Wingdings" w:hint="default"/>
+      </w:rPr>
+    </w:lvl>
+  </w:abstractNum>
+  <w:abstractNum w:abstractNumId="5" w15:restartNumberingAfterBreak="0">
     <w:nsid w:val="369C4162"/>
     <w:multiLevelType w:val="multilevel"/>
     <w:tmpl w:val="9B1E3F34"/>
@@ -12078,7 +12336,7 @@
       </w:rPr>
     </w:lvl>
   </w:abstractNum>
-  <w:abstractNum w:abstractNumId="5" w15:restartNumberingAfterBreak="0">
+  <w:abstractNum w:abstractNumId="6" w15:restartNumberingAfterBreak="0">
     <w:nsid w:val="43943F1B"/>
     <w:multiLevelType w:val="multilevel"/>
     <w:tmpl w:val="480A001D"/>
@@ -12191,7 +12449,7 @@
       </w:rPr>
     </w:lvl>
   </w:abstractNum>
-  <w:abstractNum w:abstractNumId="6" w15:restartNumberingAfterBreak="0">
+  <w:abstractNum w:abstractNumId="7" w15:restartNumberingAfterBreak="0">
     <w:nsid w:val="4EA5454E"/>
     <w:multiLevelType w:val="hybridMultilevel"/>
     <w:tmpl w:val="E8A0D0B6"/>
@@ -12304,7 +12562,7 @@
       </w:rPr>
     </w:lvl>
   </w:abstractNum>
-  <w:abstractNum w:abstractNumId="7" w15:restartNumberingAfterBreak="0">
+  <w:abstractNum w:abstractNumId="8" w15:restartNumberingAfterBreak="0">
     <w:nsid w:val="57D677D8"/>
     <w:multiLevelType w:val="hybridMultilevel"/>
     <w:tmpl w:val="3B98C084"/>
@@ -12393,7 +12651,7 @@
       </w:pPr>
     </w:lvl>
   </w:abstractNum>
-  <w:abstractNum w:abstractNumId="8" w15:restartNumberingAfterBreak="0">
+  <w:abstractNum w:abstractNumId="9" w15:restartNumberingAfterBreak="0">
     <w:nsid w:val="60264D27"/>
     <w:multiLevelType w:val="hybridMultilevel"/>
     <w:tmpl w:val="0FCA1BA0"/>
@@ -12479,7 +12737,7 @@
       </w:pPr>
     </w:lvl>
   </w:abstractNum>
-  <w:abstractNum w:abstractNumId="9" w15:restartNumberingAfterBreak="0">
+  <w:abstractNum w:abstractNumId="10" w15:restartNumberingAfterBreak="0">
     <w:nsid w:val="6DDB4559"/>
     <w:multiLevelType w:val="hybridMultilevel"/>
     <w:tmpl w:val="63149614"/>
@@ -12568,6 +12826,119 @@
       </w:pPr>
     </w:lvl>
   </w:abstractNum>
+  <w:abstractNum w:abstractNumId="11" w15:restartNumberingAfterBreak="0">
+    <w:nsid w:val="792E31FA"/>
+    <w:multiLevelType w:val="hybridMultilevel"/>
+    <w:tmpl w:val="0A8291BE"/>
+    <w:lvl w:ilvl="0" w:tplc="480A0001">
+      <w:start w:val="1"/>
+      <w:numFmt w:val="bullet"/>
+      <w:lvlText w:val=""/>
+      <w:lvlJc w:val="left"/>
+      <w:pPr>
+        <w:ind w:left="720" w:hanging="360"/>
+      </w:pPr>
+      <w:rPr>
+        <w:rFonts w:ascii="Symbol" w:hAnsi="Symbol" w:hint="default"/>
+      </w:rPr>
+    </w:lvl>
+    <w:lvl w:ilvl="1" w:tplc="480A0003" w:tentative="1">
+      <w:start w:val="1"/>
+      <w:numFmt w:val="bullet"/>
+      <w:lvlText w:val="o"/>
+      <w:lvlJc w:val="left"/>
+      <w:pPr>
+        <w:ind w:left="1440" w:hanging="360"/>
+      </w:pPr>
+      <w:rPr>
+        <w:rFonts w:ascii="Courier New" w:hAnsi="Courier New" w:cs="Courier New" w:hint="default"/>
+      </w:rPr>
+    </w:lvl>
+    <w:lvl w:ilvl="2" w:tplc="480A0005" w:tentative="1">
+      <w:start w:val="1"/>
+      <w:numFmt w:val="bullet"/>
+      <w:lvlText w:val=""/>
+      <w:lvlJc w:val="left"/>
+      <w:pPr>
+        <w:ind w:left="2160" w:hanging="360"/>
+      </w:pPr>
+      <w:rPr>
+        <w:rFonts w:ascii="Wingdings" w:hAnsi="Wingdings" w:hint="default"/>
+      </w:rPr>
+    </w:lvl>
+    <w:lvl w:ilvl="3" w:tplc="480A0001" w:tentative="1">
+      <w:start w:val="1"/>
+      <w:numFmt w:val="bullet"/>
+      <w:lvlText w:val=""/>
+      <w:lvlJc w:val="left"/>
+      <w:pPr>
+        <w:ind w:left="2880" w:hanging="360"/>
+      </w:pPr>
+      <w:rPr>
+        <w:rFonts w:ascii="Symbol" w:hAnsi="Symbol" w:hint="default"/>
+      </w:rPr>
+    </w:lvl>
+    <w:lvl w:ilvl="4" w:tplc="480A0003" w:tentative="1">
+      <w:start w:val="1"/>
+      <w:numFmt w:val="bullet"/>
+      <w:lvlText w:val="o"/>
+      <w:lvlJc w:val="left"/>
+      <w:pPr>
+        <w:ind w:left="3600" w:hanging="360"/>
+      </w:pPr>
+      <w:rPr>
+        <w:rFonts w:ascii="Courier New" w:hAnsi="Courier New" w:cs="Courier New" w:hint="default"/>
+      </w:rPr>
+    </w:lvl>
+    <w:lvl w:ilvl="5" w:tplc="480A0005" w:tentative="1">
+      <w:start w:val="1"/>
+      <w:numFmt w:val="bullet"/>
+      <w:lvlText w:val=""/>
+      <w:lvlJc w:val="left"/>
+      <w:pPr>
+        <w:ind w:left="4320" w:hanging="360"/>
+      </w:pPr>
+      <w:rPr>
+        <w:rFonts w:ascii="Wingdings" w:hAnsi="Wingdings" w:hint="default"/>
+      </w:rPr>
+    </w:lvl>
+    <w:lvl w:ilvl="6" w:tplc="480A0001" w:tentative="1">
+      <w:start w:val="1"/>
+      <w:numFmt w:val="bullet"/>
+      <w:lvlText w:val=""/>
+      <w:lvlJc w:val="left"/>
+      <w:pPr>
+        <w:ind w:left="5040" w:hanging="360"/>
+      </w:pPr>
+      <w:rPr>
+        <w:rFonts w:ascii="Symbol" w:hAnsi="Symbol" w:hint="default"/>
+      </w:rPr>
+    </w:lvl>
+    <w:lvl w:ilvl="7" w:tplc="480A0003" w:tentative="1">
+      <w:start w:val="1"/>
+      <w:numFmt w:val="bullet"/>
+      <w:lvlText w:val="o"/>
+      <w:lvlJc w:val="left"/>
+      <w:pPr>
+        <w:ind w:left="5760" w:hanging="360"/>
+      </w:pPr>
+      <w:rPr>
+        <w:rFonts w:ascii="Courier New" w:hAnsi="Courier New" w:cs="Courier New" w:hint="default"/>
+      </w:rPr>
+    </w:lvl>
+    <w:lvl w:ilvl="8" w:tplc="480A0005" w:tentative="1">
+      <w:start w:val="1"/>
+      <w:numFmt w:val="bullet"/>
+      <w:lvlText w:val=""/>
+      <w:lvlJc w:val="left"/>
+      <w:pPr>
+        <w:ind w:left="6480" w:hanging="360"/>
+      </w:pPr>
+      <w:rPr>
+        <w:rFonts w:ascii="Wingdings" w:hAnsi="Wingdings" w:hint="default"/>
+      </w:rPr>
+    </w:lvl>
+  </w:abstractNum>
   <w:num w:numId="1">
     <w:abstractNumId w:val="0"/>
   </w:num>
@@ -12575,28 +12946,34 @@
     <w:abstractNumId w:val="1"/>
   </w:num>
   <w:num w:numId="3">
-    <w:abstractNumId w:val="6"/>
+    <w:abstractNumId w:val="7"/>
   </w:num>
   <w:num w:numId="4">
-    <w:abstractNumId w:val="4"/>
+    <w:abstractNumId w:val="5"/>
   </w:num>
   <w:num w:numId="5">
-    <w:abstractNumId w:val="5"/>
+    <w:abstractNumId w:val="6"/>
   </w:num>
   <w:num w:numId="6">
     <w:abstractNumId w:val="3"/>
   </w:num>
   <w:num w:numId="7">
-    <w:abstractNumId w:val="9"/>
+    <w:abstractNumId w:val="10"/>
   </w:num>
   <w:num w:numId="8">
-    <w:abstractNumId w:val="7"/>
+    <w:abstractNumId w:val="8"/>
   </w:num>
   <w:num w:numId="9">
     <w:abstractNumId w:val="2"/>
   </w:num>
   <w:num w:numId="10">
-    <w:abstractNumId w:val="8"/>
+    <w:abstractNumId w:val="9"/>
+  </w:num>
+  <w:num w:numId="11">
+    <w:abstractNumId w:val="4"/>
+  </w:num>
+  <w:num w:numId="12">
+    <w:abstractNumId w:val="11"/>
   </w:num>
 </w:numbering>
 </file>
@@ -13895,7 +14272,7 @@
 </file>
 
 <file path=customXml/itemProps1.xml><?xml version="1.0" encoding="utf-8"?>
-<ds:datastoreItem xmlns:ds="http://schemas.openxmlformats.org/officeDocument/2006/customXml" ds:itemID="{56B8700B-32FE-4AE5-9DF2-F8112444678F}">
+<ds:datastoreItem xmlns:ds="http://schemas.openxmlformats.org/officeDocument/2006/customXml" ds:itemID="{F9E93B79-3467-4E9F-8150-94FB282DA7D7}">
   <ds:schemaRefs>
     <ds:schemaRef ds:uri="http://schemas.openxmlformats.org/officeDocument/2006/bibliography"/>
   </ds:schemaRefs>

</xml_diff>